<commit_message>
Unnötiges (und falsches) Controller Bild entfernt / Balance Board in IA
</commit_message>
<xml_diff>
--- a/doc/Installation und Bedienung.docx
+++ b/doc/Installation und Bedienung.docx
@@ -1059,7 +1059,35 @@
         <w:jc w:val="both"/>
       </w:pPr>
       <w:r>
-        <w:t>Das Programm selbst kann nun mit folgendem Befehl gestartet werden.</w:t>
+        <w:rPr>
+          <w:b/>
+          <w:color w:val="FF0000"/>
+        </w:rPr>
+        <w:t>Wichtig</w:t>
+      </w:r>
+      <w:r>
+        <w:t xml:space="preserve">: Soll das Wii Balance Board genutzt werden, so muss </w:t>
+      </w:r>
+      <w:r>
+        <w:t>in einem kurzen Zeitraum</w:t>
+      </w:r>
+      <w:r>
+        <w:t xml:space="preserve"> nach dem Start der Applikation der</w:t>
+      </w:r>
+      <w:r>
+        <w:t xml:space="preserve"> Synchronisationsbutton am</w:t>
+      </w:r>
+      <w:r>
+        <w:t xml:space="preserve"> Balance Board gedrückt werden</w:t>
+      </w:r>
+      <w:r>
+        <w:t>. Dieser befindet sich innerhalb des Batteriefachs an der unteren Seite des Balance Boards</w:t>
+      </w:r>
+      <w:r>
+        <w:t>. Beim Versuch der Verbindung blinkt die LED des Buttons am Rand des Boards blau. Die Verbindung ist dann hergestellt, wenn der Button dauerhaft blau leuchtet.</w:t>
+      </w:r>
+      <w:r>
+        <w:t xml:space="preserve"> Schlägt die Verbindung fehl und soll das Balance Board dennoch genutzt werden, muss die Hauptanwendung zunächst gestoppt werden und der Verbindungsversuch beim erneuten Start ein zweites Mal versucht werden. </w:t>
       </w:r>
     </w:p>
     <w:p>
@@ -1067,11 +1095,6 @@
         <w:spacing w:after="0"/>
         <w:ind w:left="360"/>
         <w:jc w:val="both"/>
-      </w:pPr>
-    </w:p>
-    <w:p>
-      <w:pPr>
-        <w:ind w:left="360"/>
       </w:pPr>
       <w:r>
         <w:rPr>
@@ -1081,7 +1104,366 @@
         <mc:AlternateContent>
           <mc:Choice Requires="wps">
             <w:drawing>
-              <wp:anchor distT="0" distB="0" distL="114300" distR="114300" simplePos="0" relativeHeight="251665408" behindDoc="0" locked="0" layoutInCell="1" allowOverlap="1" wp14:anchorId="387E104C" wp14:editId="5744110B">
+              <wp:anchor distT="0" distB="0" distL="114300" distR="114300" simplePos="0" relativeHeight="251669504" behindDoc="0" locked="0" layoutInCell="1" allowOverlap="1" wp14:anchorId="288E726F" wp14:editId="7BC8CE2F">
+                <wp:simplePos x="0" y="0"/>
+                <wp:positionH relativeFrom="column">
+                  <wp:posOffset>1876425</wp:posOffset>
+                </wp:positionH>
+                <wp:positionV relativeFrom="paragraph">
+                  <wp:posOffset>650240</wp:posOffset>
+                </wp:positionV>
+                <wp:extent cx="352425" cy="257175"/>
+                <wp:effectExtent l="0" t="0" r="28575" b="28575"/>
+                <wp:wrapNone/>
+                <wp:docPr id="11" name="Ellipse 11"/>
+                <wp:cNvGraphicFramePr/>
+                <a:graphic xmlns:a="http://schemas.openxmlformats.org/drawingml/2006/main">
+                  <a:graphicData uri="http://schemas.microsoft.com/office/word/2010/wordprocessingShape">
+                    <wps:wsp>
+                      <wps:cNvSpPr/>
+                      <wps:spPr>
+                        <a:xfrm>
+                          <a:off x="0" y="0"/>
+                          <a:ext cx="352425" cy="257175"/>
+                        </a:xfrm>
+                        <a:prstGeom prst="ellipse">
+                          <a:avLst/>
+                        </a:prstGeom>
+                        <a:noFill/>
+                        <a:ln>
+                          <a:solidFill>
+                            <a:srgbClr val="FF0000"/>
+                          </a:solidFill>
+                        </a:ln>
+                      </wps:spPr>
+                      <wps:style>
+                        <a:lnRef idx="2">
+                          <a:schemeClr val="accent1">
+                            <a:shade val="50000"/>
+                          </a:schemeClr>
+                        </a:lnRef>
+                        <a:fillRef idx="1">
+                          <a:schemeClr val="accent1"/>
+                        </a:fillRef>
+                        <a:effectRef idx="0">
+                          <a:schemeClr val="accent1"/>
+                        </a:effectRef>
+                        <a:fontRef idx="minor">
+                          <a:schemeClr val="lt1"/>
+                        </a:fontRef>
+                      </wps:style>
+                      <wps:bodyPr rot="0" spcFirstLastPara="0" vertOverflow="overflow" horzOverflow="overflow" vert="horz" wrap="square" lIns="91440" tIns="45720" rIns="91440" bIns="45720" numCol="1" spcCol="0" rtlCol="0" fromWordArt="0" anchor="ctr" anchorCtr="0" forceAA="0" compatLnSpc="1">
+                        <a:prstTxWarp prst="textNoShape">
+                          <a:avLst/>
+                        </a:prstTxWarp>
+                        <a:noAutofit/>
+                      </wps:bodyPr>
+                    </wps:wsp>
+                  </a:graphicData>
+                </a:graphic>
+                <wp14:sizeRelH relativeFrom="margin">
+                  <wp14:pctWidth>0</wp14:pctWidth>
+                </wp14:sizeRelH>
+                <wp14:sizeRelV relativeFrom="margin">
+                  <wp14:pctHeight>0</wp14:pctHeight>
+                </wp14:sizeRelV>
+              </wp:anchor>
+            </w:drawing>
+          </mc:Choice>
+          <mc:Fallback>
+            <w:pict>
+              <v:oval id="Ellipse 11" o:spid="_x0000_s1026" style="position:absolute;margin-left:147.75pt;margin-top:51.2pt;width:27.75pt;height:20.25pt;z-index:251669504;visibility:visible;mso-wrap-style:square;mso-width-percent:0;mso-height-percent:0;mso-wrap-distance-left:9pt;mso-wrap-distance-top:0;mso-wrap-distance-right:9pt;mso-wrap-distance-bottom:0;mso-position-horizontal:absolute;mso-position-horizontal-relative:text;mso-position-vertical:absolute;mso-position-vertical-relative:text;mso-width-percent:0;mso-height-percent:0;mso-width-relative:margin;mso-height-relative:margin;v-text-anchor:middle" o:gfxdata="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" filled="f" strokecolor="red" strokeweight="2pt"/>
+            </w:pict>
+          </mc:Fallback>
+        </mc:AlternateContent>
+      </w:r>
+      <w:r>
+        <w:rPr>
+          <w:noProof/>
+          <w:lang w:eastAsia="de-DE"/>
+        </w:rPr>
+        <w:drawing>
+          <wp:anchor distT="0" distB="0" distL="114300" distR="114300" simplePos="0" relativeHeight="251667456" behindDoc="0" locked="0" layoutInCell="1" allowOverlap="1" wp14:anchorId="619AD450" wp14:editId="0BCFE8FE">
+            <wp:simplePos x="0" y="0"/>
+            <wp:positionH relativeFrom="column">
+              <wp:posOffset>-43180</wp:posOffset>
+            </wp:positionH>
+            <wp:positionV relativeFrom="paragraph">
+              <wp:posOffset>282575</wp:posOffset>
+            </wp:positionV>
+            <wp:extent cx="2828925" cy="2424430"/>
+            <wp:effectExtent l="0" t="0" r="9525" b="0"/>
+            <wp:wrapSquare wrapText="bothSides"/>
+            <wp:docPr id="10" name="Grafik 10" descr="http://pad2.whstatic.com/images/thumb/d/db/Sync-a-Wii-Fit-Balance-Board-Step-4.jpg/aid808407-728px-Sync-a-Wii-Fit-Balance-Board-Step-4.jpg"/>
+            <wp:cNvGraphicFramePr>
+              <a:graphicFrameLocks xmlns:a="http://schemas.openxmlformats.org/drawingml/2006/main" noChangeAspect="1"/>
+            </wp:cNvGraphicFramePr>
+            <a:graphic xmlns:a="http://schemas.openxmlformats.org/drawingml/2006/main">
+              <a:graphicData uri="http://schemas.openxmlformats.org/drawingml/2006/picture">
+                <pic:pic xmlns:pic="http://schemas.openxmlformats.org/drawingml/2006/picture">
+                  <pic:nvPicPr>
+                    <pic:cNvPr id="0" name="Picture 1" descr="http://pad2.whstatic.com/images/thumb/d/db/Sync-a-Wii-Fit-Balance-Board-Step-4.jpg/aid808407-728px-Sync-a-Wii-Fit-Balance-Board-Step-4.jpg"/>
+                    <pic:cNvPicPr>
+                      <a:picLocks noChangeAspect="1" noChangeArrowheads="1"/>
+                    </pic:cNvPicPr>
+                  </pic:nvPicPr>
+                  <pic:blipFill rotWithShape="1">
+                    <a:blip r:embed="rId16">
+                      <a:extLst>
+                        <a:ext uri="{28A0092B-C50C-407E-A947-70E740481C1C}">
+                          <a14:useLocalDpi xmlns:a14="http://schemas.microsoft.com/office/drawing/2010/main" val="0"/>
+                        </a:ext>
+                      </a:extLst>
+                    </a:blip>
+                    <a:srcRect l="22326" t="20149" r="19790" b="5224"/>
+                    <a:stretch/>
+                  </pic:blipFill>
+                  <pic:spPr bwMode="auto">
+                    <a:xfrm>
+                      <a:off x="0" y="0"/>
+                      <a:ext cx="2828925" cy="2424430"/>
+                    </a:xfrm>
+                    <a:prstGeom prst="roundRect">
+                      <a:avLst/>
+                    </a:prstGeom>
+                    <a:noFill/>
+                    <a:ln>
+                      <a:noFill/>
+                    </a:ln>
+                    <a:extLst>
+                      <a:ext uri="{53640926-AAD7-44D8-BBD7-CCE9431645EC}">
+                        <a14:shadowObscured xmlns:a14="http://schemas.microsoft.com/office/drawing/2010/main"/>
+                      </a:ext>
+                    </a:extLst>
+                  </pic:spPr>
+                </pic:pic>
+              </a:graphicData>
+            </a:graphic>
+            <wp14:sizeRelH relativeFrom="page">
+              <wp14:pctWidth>0</wp14:pctWidth>
+            </wp14:sizeRelH>
+            <wp14:sizeRelV relativeFrom="page">
+              <wp14:pctHeight>0</wp14:pctHeight>
+            </wp14:sizeRelV>
+          </wp:anchor>
+        </w:drawing>
+      </w:r>
+    </w:p>
+    <w:p>
+      <w:pPr>
+        <w:spacing w:after="0"/>
+        <w:ind w:left="360"/>
+      </w:pPr>
+      <w:r>
+        <w:rPr>
+          <w:noProof/>
+          <w:lang w:eastAsia="de-DE"/>
+        </w:rPr>
+        <mc:AlternateContent>
+          <mc:Choice Requires="wps">
+            <w:drawing>
+              <wp:anchor distT="0" distB="0" distL="114300" distR="114300" simplePos="0" relativeHeight="251671552" behindDoc="0" locked="0" layoutInCell="1" allowOverlap="1" wp14:anchorId="7343C60E" wp14:editId="0A120C76">
+                <wp:simplePos x="0" y="0"/>
+                <wp:positionH relativeFrom="column">
+                  <wp:posOffset>4029075</wp:posOffset>
+                </wp:positionH>
+                <wp:positionV relativeFrom="paragraph">
+                  <wp:posOffset>1739900</wp:posOffset>
+                </wp:positionV>
+                <wp:extent cx="352425" cy="257175"/>
+                <wp:effectExtent l="0" t="0" r="28575" b="28575"/>
+                <wp:wrapNone/>
+                <wp:docPr id="14" name="Ellipse 14"/>
+                <wp:cNvGraphicFramePr/>
+                <a:graphic xmlns:a="http://schemas.openxmlformats.org/drawingml/2006/main">
+                  <a:graphicData uri="http://schemas.microsoft.com/office/word/2010/wordprocessingShape">
+                    <wps:wsp>
+                      <wps:cNvSpPr/>
+                      <wps:spPr>
+                        <a:xfrm>
+                          <a:off x="0" y="0"/>
+                          <a:ext cx="352425" cy="257175"/>
+                        </a:xfrm>
+                        <a:prstGeom prst="ellipse">
+                          <a:avLst/>
+                        </a:prstGeom>
+                        <a:noFill/>
+                        <a:ln>
+                          <a:solidFill>
+                            <a:srgbClr val="FF0000"/>
+                          </a:solidFill>
+                        </a:ln>
+                      </wps:spPr>
+                      <wps:style>
+                        <a:lnRef idx="2">
+                          <a:schemeClr val="accent1">
+                            <a:shade val="50000"/>
+                          </a:schemeClr>
+                        </a:lnRef>
+                        <a:fillRef idx="1">
+                          <a:schemeClr val="accent1"/>
+                        </a:fillRef>
+                        <a:effectRef idx="0">
+                          <a:schemeClr val="accent1"/>
+                        </a:effectRef>
+                        <a:fontRef idx="minor">
+                          <a:schemeClr val="lt1"/>
+                        </a:fontRef>
+                      </wps:style>
+                      <wps:bodyPr rot="0" spcFirstLastPara="0" vertOverflow="overflow" horzOverflow="overflow" vert="horz" wrap="square" lIns="91440" tIns="45720" rIns="91440" bIns="45720" numCol="1" spcCol="0" rtlCol="0" fromWordArt="0" anchor="ctr" anchorCtr="0" forceAA="0" compatLnSpc="1">
+                        <a:prstTxWarp prst="textNoShape">
+                          <a:avLst/>
+                        </a:prstTxWarp>
+                        <a:noAutofit/>
+                      </wps:bodyPr>
+                    </wps:wsp>
+                  </a:graphicData>
+                </a:graphic>
+                <wp14:sizeRelH relativeFrom="margin">
+                  <wp14:pctWidth>0</wp14:pctWidth>
+                </wp14:sizeRelH>
+                <wp14:sizeRelV relativeFrom="margin">
+                  <wp14:pctHeight>0</wp14:pctHeight>
+                </wp14:sizeRelV>
+              </wp:anchor>
+            </w:drawing>
+          </mc:Choice>
+          <mc:Fallback>
+            <w:pict>
+              <v:oval id="Ellipse 14" o:spid="_x0000_s1026" style="position:absolute;margin-left:317.25pt;margin-top:137pt;width:27.75pt;height:20.25pt;z-index:251671552;visibility:visible;mso-wrap-style:square;mso-width-percent:0;mso-height-percent:0;mso-wrap-distance-left:9pt;mso-wrap-distance-top:0;mso-wrap-distance-right:9pt;mso-wrap-distance-bottom:0;mso-position-horizontal:absolute;mso-position-horizontal-relative:text;mso-position-vertical:absolute;mso-position-vertical-relative:text;mso-width-percent:0;mso-height-percent:0;mso-width-relative:margin;mso-height-relative:margin;v-text-anchor:middle" o:gfxdata="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" filled="f" strokecolor="red" strokeweight="2pt"/>
+            </w:pict>
+          </mc:Fallback>
+        </mc:AlternateContent>
+      </w:r>
+      <w:r>
+        <w:rPr>
+          <w:noProof/>
+          <w:lang w:eastAsia="de-DE"/>
+        </w:rPr>
+        <w:drawing>
+          <wp:anchor distT="0" distB="0" distL="114300" distR="114300" simplePos="0" relativeHeight="251668480" behindDoc="0" locked="0" layoutInCell="1" allowOverlap="1" wp14:anchorId="5C8C418F" wp14:editId="0BBBEC49">
+            <wp:simplePos x="0" y="0"/>
+            <wp:positionH relativeFrom="column">
+              <wp:posOffset>121920</wp:posOffset>
+            </wp:positionH>
+            <wp:positionV relativeFrom="paragraph">
+              <wp:posOffset>177800</wp:posOffset>
+            </wp:positionV>
+            <wp:extent cx="3028950" cy="2390775"/>
+            <wp:effectExtent l="0" t="0" r="0" b="9525"/>
+            <wp:wrapSquare wrapText="bothSides"/>
+            <wp:docPr id="12" name="Grafik 12"/>
+            <wp:cNvGraphicFramePr>
+              <a:graphicFrameLocks xmlns:a="http://schemas.openxmlformats.org/drawingml/2006/main" noChangeAspect="1"/>
+            </wp:cNvGraphicFramePr>
+            <a:graphic xmlns:a="http://schemas.openxmlformats.org/drawingml/2006/main">
+              <a:graphicData uri="http://schemas.openxmlformats.org/drawingml/2006/picture">
+                <pic:pic xmlns:pic="http://schemas.openxmlformats.org/drawingml/2006/picture">
+                  <pic:nvPicPr>
+                    <pic:cNvPr id="0" name="Picture 3"/>
+                    <pic:cNvPicPr>
+                      <a:picLocks noChangeAspect="1" noChangeArrowheads="1"/>
+                    </pic:cNvPicPr>
+                  </pic:nvPicPr>
+                  <pic:blipFill>
+                    <a:blip r:embed="rId17">
+                      <a:extLst>
+                        <a:ext uri="{28A0092B-C50C-407E-A947-70E740481C1C}">
+                          <a14:useLocalDpi xmlns:a14="http://schemas.microsoft.com/office/drawing/2010/main" val="0"/>
+                        </a:ext>
+                      </a:extLst>
+                    </a:blip>
+                    <a:srcRect/>
+                    <a:stretch>
+                      <a:fillRect/>
+                    </a:stretch>
+                  </pic:blipFill>
+                  <pic:spPr bwMode="auto">
+                    <a:xfrm>
+                      <a:off x="0" y="0"/>
+                      <a:ext cx="3028950" cy="2390775"/>
+                    </a:xfrm>
+                    <a:prstGeom prst="roundRect">
+                      <a:avLst/>
+                    </a:prstGeom>
+                    <a:noFill/>
+                    <a:ln>
+                      <a:noFill/>
+                    </a:ln>
+                  </pic:spPr>
+                </pic:pic>
+              </a:graphicData>
+            </a:graphic>
+            <wp14:sizeRelH relativeFrom="page">
+              <wp14:pctWidth>0</wp14:pctWidth>
+            </wp14:sizeRelH>
+            <wp14:sizeRelV relativeFrom="page">
+              <wp14:pctHeight>0</wp14:pctHeight>
+            </wp14:sizeRelV>
+          </wp:anchor>
+        </w:drawing>
+      </w:r>
+    </w:p>
+    <w:p>
+      <w:pPr>
+        <w:spacing w:after="0"/>
+        <w:ind w:left="360"/>
+        <w:jc w:val="both"/>
+      </w:pPr>
+    </w:p>
+    <w:p>
+      <w:pPr>
+        <w:spacing w:after="0"/>
+        <w:ind w:left="360"/>
+        <w:jc w:val="both"/>
+      </w:pPr>
+      <w:r>
+        <w:t xml:space="preserve">Das Balance Board muss vor der Nutzung zunächst kalibriert werden. Dieser Vorgang wird automatisch bei der ersten Aktivierung (Taste „5“ auf der Tastatur) des Boards aktiviert. Hierbei muss ein Nutzer auf dem Board sich in die Richtung lehnen, die von der  </w:t>
+      </w:r>
+      <w:r>
+        <w:t>Hauptapplikation vorgegeben wird.</w:t>
+      </w:r>
+    </w:p>
+    <w:p>
+      <w:pPr>
+        <w:spacing w:after="0"/>
+        <w:ind w:left="360"/>
+        <w:jc w:val="both"/>
+      </w:pPr>
+    </w:p>
+    <w:p>
+      <w:pPr>
+        <w:spacing w:after="0"/>
+        <w:ind w:left="360"/>
+        <w:jc w:val="both"/>
+      </w:pPr>
+      <w:r>
+        <w:t>Die Hauptapplikation</w:t>
+      </w:r>
+      <w:r>
+        <w:t xml:space="preserve"> kann mit folgendem Befehl gestartet werden.</w:t>
+      </w:r>
+    </w:p>
+    <w:p>
+      <w:pPr>
+        <w:spacing w:after="0"/>
+        <w:ind w:left="360"/>
+        <w:jc w:val="both"/>
+      </w:pPr>
+    </w:p>
+    <w:p>
+      <w:pPr>
+        <w:ind w:left="360"/>
+      </w:pPr>
+      <w:r>
+        <w:rPr>
+          <w:noProof/>
+          <w:lang w:eastAsia="de-DE"/>
+        </w:rPr>
+        <mc:AlternateContent>
+          <mc:Choice Requires="wps">
+            <w:drawing>
+              <wp:anchor distT="0" distB="0" distL="114300" distR="114300" simplePos="0" relativeHeight="251665408" behindDoc="0" locked="0" layoutInCell="1" allowOverlap="1" wp14:anchorId="43645E1F" wp14:editId="7C7BAE8A">
                 <wp:simplePos x="0" y="0"/>
                 <wp:positionH relativeFrom="column">
                   <wp:posOffset>205105</wp:posOffset>
@@ -1779,25 +2161,13 @@
     <w:p>
       <w:pPr>
         <w:pStyle w:val="berschrift1"/>
-        <w:ind w:left="720"/>
-        <w:sectPr>
-          <w:pgSz w:w="11906" w:h="16838"/>
-          <w:pgMar w:top="1417" w:right="1417" w:bottom="1134" w:left="1417" w:header="708" w:footer="708" w:gutter="0"/>
-          <w:cols w:space="708"/>
-          <w:docGrid w:linePitch="360"/>
-        </w:sectPr>
-      </w:pPr>
-      <w:bookmarkStart w:id="0" w:name="_GoBack"/>
-      <w:bookmarkEnd w:id="0"/>
-    </w:p>
-    <w:p>
-      <w:pPr>
-        <w:pStyle w:val="berschrift1"/>
         <w:numPr>
           <w:ilvl w:val="0"/>
           <w:numId w:val="1"/>
         </w:numPr>
       </w:pPr>
+      <w:bookmarkStart w:id="0" w:name="_GoBack"/>
+      <w:bookmarkEnd w:id="0"/>
       <w:r>
         <w:lastRenderedPageBreak/>
         <w:t>Bedienung</w:t>
@@ -1869,6 +2239,10 @@
         <w:jc w:val="center"/>
       </w:pPr>
       <w:r>
+        <w:rPr>
+          <w:noProof/>
+          <w:lang w:eastAsia="de-DE"/>
+        </w:rPr>
         <w:drawing>
           <wp:inline distT="0" distB="0" distL="0" distR="0" wp14:anchorId="4AC5EB06" wp14:editId="246D9D99">
             <wp:extent cx="3629025" cy="5606218"/>
@@ -1885,7 +2259,7 @@
                     <pic:cNvPicPr/>
                   </pic:nvPicPr>
                   <pic:blipFill>
-                    <a:blip r:embed="rId16"/>
+                    <a:blip r:embed="rId18"/>
                     <a:stretch>
                       <a:fillRect/>
                     </a:stretch>
@@ -1949,7 +2323,7 @@
                     <pic:cNvPicPr/>
                   </pic:nvPicPr>
                   <pic:blipFill>
-                    <a:blip r:embed="rId17" cstate="print">
+                    <a:blip r:embed="rId19" cstate="print">
                       <a:extLst>
                         <a:ext uri="{28A0092B-C50C-407E-A947-70E740481C1C}">
                           <a14:useLocalDpi xmlns:a14="http://schemas.microsoft.com/office/drawing/2010/main" val="0"/>
@@ -2018,7 +2392,7 @@
                     <pic:cNvPicPr/>
                   </pic:nvPicPr>
                   <pic:blipFill>
-                    <a:blip r:embed="rId18">
+                    <a:blip r:embed="rId20">
                       <a:extLst>
                         <a:ext uri="{28A0092B-C50C-407E-A947-70E740481C1C}">
                           <a14:useLocalDpi xmlns:a14="http://schemas.microsoft.com/office/drawing/2010/main" val="0"/>
@@ -2092,7 +2466,7 @@
                     <pic:cNvPicPr/>
                   </pic:nvPicPr>
                   <pic:blipFill>
-                    <a:blip r:embed="rId19" cstate="print">
+                    <a:blip r:embed="rId21" cstate="print">
                       <a:extLst>
                         <a:ext uri="{28A0092B-C50C-407E-A947-70E740481C1C}">
                           <a14:useLocalDpi xmlns:a14="http://schemas.microsoft.com/office/drawing/2010/main" val="0"/>
@@ -4421,7 +4795,7 @@
 </file>
 
 <file path=customXml/itemProps1.xml><?xml version="1.0" encoding="utf-8"?>
-<ds:datastoreItem xmlns:ds="http://schemas.openxmlformats.org/officeDocument/2006/customXml" ds:itemID="{F0FE6616-AAAC-45DC-A735-D4CAE4A41803}">
+<ds:datastoreItem xmlns:ds="http://schemas.openxmlformats.org/officeDocument/2006/customXml" ds:itemID="{012B834E-C5FE-48E1-A1F5-2F21F65DF6B0}">
   <ds:schemaRefs>
     <ds:schemaRef ds:uri="http://schemas.openxmlformats.org/officeDocument/2006/bibliography"/>
   </ds:schemaRefs>

</xml_diff>